<commit_message>
Game over function added and screen starts over REPLAYABLE
</commit_message>
<xml_diff>
--- a/dice_game_idea.docx
+++ b/dice_game_idea.docx
@@ -23,6 +23,200 @@
         </w:rPr>
         <w:t>DICE RACE</w:t>
       </w:r>
+    </w:p>
+    <w:p>
+      <w:pPr>
+        <w:rPr>
+          <w:rFonts w:asciiTheme="majorHAnsi" w:hAnsiTheme="majorHAnsi"/>
+          <w:b/>
+          <w:i/>
+        </w:rPr>
+      </w:pPr>
+    </w:p>
+    <w:p>
+      <w:pPr>
+        <w:rPr>
+          <w:rFonts w:asciiTheme="majorHAnsi" w:hAnsiTheme="majorHAnsi"/>
+          <w:b/>
+        </w:rPr>
+      </w:pPr>
+      <w:r>
+        <w:rPr>
+          <w:rFonts w:asciiTheme="majorHAnsi" w:hAnsiTheme="majorHAnsi"/>
+          <w:b/>
+        </w:rPr>
+        <w:t xml:space="preserve">CONCEPT: </w:t>
+      </w:r>
+    </w:p>
+    <w:p>
+      <w:pPr>
+        <w:rPr>
+          <w:rFonts w:asciiTheme="majorHAnsi" w:hAnsiTheme="majorHAnsi"/>
+          <w:b/>
+        </w:rPr>
+      </w:pPr>
+    </w:p>
+    <w:p>
+      <w:pPr>
+        <w:rPr>
+          <w:rFonts w:asciiTheme="majorHAnsi" w:hAnsiTheme="majorHAnsi"/>
+        </w:rPr>
+      </w:pPr>
+      <w:r>
+        <w:rPr>
+          <w:rFonts w:asciiTheme="majorHAnsi" w:hAnsiTheme="majorHAnsi"/>
+        </w:rPr>
+        <w:t xml:space="preserve">The user will “race” </w:t>
+      </w:r>
+      <w:r>
+        <w:rPr>
+          <w:rFonts w:asciiTheme="majorHAnsi" w:hAnsiTheme="majorHAnsi"/>
+        </w:rPr>
+        <w:t>several computer players</w:t>
+      </w:r>
+      <w:r>
+        <w:rPr>
+          <w:rFonts w:asciiTheme="majorHAnsi" w:hAnsiTheme="majorHAnsi"/>
+        </w:rPr>
+        <w:t xml:space="preserve"> across the </w:t>
+      </w:r>
+      <w:r>
+        <w:rPr>
+          <w:rFonts w:asciiTheme="majorHAnsi" w:hAnsiTheme="majorHAnsi"/>
+        </w:rPr>
+        <w:t>play area by rolling “</w:t>
+      </w:r>
+      <w:r>
+        <w:rPr>
+          <w:rFonts w:asciiTheme="majorHAnsi" w:hAnsiTheme="majorHAnsi"/>
+        </w:rPr>
+        <w:t>dice</w:t>
+      </w:r>
+      <w:r>
+        <w:rPr>
+          <w:rFonts w:asciiTheme="majorHAnsi" w:hAnsiTheme="majorHAnsi"/>
+        </w:rPr>
+        <w:t>”</w:t>
+      </w:r>
+      <w:r>
+        <w:rPr>
+          <w:rFonts w:asciiTheme="majorHAnsi" w:hAnsiTheme="majorHAnsi"/>
+        </w:rPr>
+        <w:t xml:space="preserve"> of difference sizes. The choice to roll higher dice could result in further progress in the race, and also a further consequence. </w:t>
+      </w:r>
+    </w:p>
+    <w:p>
+      <w:pPr>
+        <w:rPr>
+          <w:rFonts w:asciiTheme="majorHAnsi" w:hAnsiTheme="majorHAnsi"/>
+        </w:rPr>
+      </w:pPr>
+    </w:p>
+    <w:p>
+      <w:pPr>
+        <w:rPr>
+          <w:rFonts w:asciiTheme="majorHAnsi" w:hAnsiTheme="majorHAnsi"/>
+        </w:rPr>
+      </w:pPr>
+      <w:r>
+        <w:rPr>
+          <w:rFonts w:asciiTheme="majorHAnsi" w:hAnsiTheme="majorHAnsi"/>
+        </w:rPr>
+        <w:t>It will be a turn base</w:t>
+      </w:r>
+      <w:r>
+        <w:rPr>
+          <w:rFonts w:asciiTheme="majorHAnsi" w:hAnsiTheme="majorHAnsi"/>
+        </w:rPr>
+        <w:t>d game so that all the computer players</w:t>
+      </w:r>
+      <w:r>
+        <w:rPr>
+          <w:rFonts w:asciiTheme="majorHAnsi" w:hAnsiTheme="majorHAnsi"/>
+        </w:rPr>
+        <w:t xml:space="preserve"> move e</w:t>
+      </w:r>
+      <w:r>
+        <w:rPr>
+          <w:rFonts w:asciiTheme="majorHAnsi" w:hAnsiTheme="majorHAnsi"/>
+        </w:rPr>
+        <w:t>very time the user moves (so the user</w:t>
+      </w:r>
+      <w:r>
+        <w:rPr>
+          <w:rFonts w:asciiTheme="majorHAnsi" w:hAnsiTheme="majorHAnsi"/>
+        </w:rPr>
+        <w:t xml:space="preserve"> can’t just button mash</w:t>
+      </w:r>
+      <w:r>
+        <w:rPr>
+          <w:rFonts w:asciiTheme="majorHAnsi" w:hAnsiTheme="majorHAnsi"/>
+        </w:rPr>
+        <w:t xml:space="preserve"> past the computers</w:t>
+      </w:r>
+      <w:r>
+        <w:rPr>
+          <w:rFonts w:asciiTheme="majorHAnsi" w:hAnsiTheme="majorHAnsi"/>
+        </w:rPr>
+        <w:t>). The computer’s movement will use the same dice as the user, but the se</w:t>
+      </w:r>
+      <w:r>
+        <w:rPr>
+          <w:rFonts w:asciiTheme="majorHAnsi" w:hAnsiTheme="majorHAnsi"/>
+        </w:rPr>
+        <w:t>lection of dice will be random.</w:t>
+      </w:r>
+    </w:p>
+    <w:p>
+      <w:pPr>
+        <w:rPr>
+          <w:rFonts w:asciiTheme="majorHAnsi" w:hAnsiTheme="majorHAnsi"/>
+        </w:rPr>
+      </w:pPr>
+    </w:p>
+    <w:p>
+      <w:pPr>
+        <w:rPr>
+          <w:rFonts w:asciiTheme="majorHAnsi" w:hAnsiTheme="majorHAnsi"/>
+        </w:rPr>
+      </w:pPr>
+      <w:r>
+        <w:rPr>
+          <w:rFonts w:asciiTheme="majorHAnsi" w:hAnsiTheme="majorHAnsi"/>
+        </w:rPr>
+        <w:t xml:space="preserve">When the player rolls dice, they advance a number of spaces greater than the middle value of the die </w:t>
+      </w:r>
+      <w:r>
+        <w:rPr>
+          <w:rFonts w:asciiTheme="majorHAnsi" w:hAnsiTheme="majorHAnsi"/>
+        </w:rPr>
+        <w:t xml:space="preserve">(i.e. rolling an “18” on a 20 </w:t>
+      </w:r>
+      <w:r>
+        <w:rPr>
+          <w:rFonts w:asciiTheme="majorHAnsi" w:hAnsiTheme="majorHAnsi"/>
+        </w:rPr>
+        <w:t>sided die would a</w:t>
+      </w:r>
+      <w:r>
+        <w:rPr>
+          <w:rFonts w:asciiTheme="majorHAnsi" w:hAnsiTheme="majorHAnsi"/>
+        </w:rPr>
+        <w:t>dvance “8” spaces) or they will be set back</w:t>
+      </w:r>
+      <w:r>
+        <w:rPr>
+          <w:rFonts w:asciiTheme="majorHAnsi" w:hAnsiTheme="majorHAnsi"/>
+        </w:rPr>
+        <w:t xml:space="preserve"> the difference if it is less than the middle-point. </w:t>
+      </w:r>
+    </w:p>
+    <w:p>
+      <w:pPr>
+        <w:rPr>
+          <w:rFonts w:asciiTheme="majorHAnsi" w:hAnsiTheme="majorHAnsi"/>
+        </w:rPr>
+      </w:pPr>
       <w:bookmarkStart w:id="0" w:name="_GoBack"/>
       <w:bookmarkEnd w:id="0"/>
     </w:p>
@@ -30,200 +224,6 @@
       <w:pPr>
         <w:rPr>
           <w:rFonts w:asciiTheme="majorHAnsi" w:hAnsiTheme="majorHAnsi"/>
-          <w:b/>
-          <w:i/>
-        </w:rPr>
-      </w:pPr>
-    </w:p>
-    <w:p>
-      <w:pPr>
-        <w:rPr>
-          <w:rFonts w:asciiTheme="majorHAnsi" w:hAnsiTheme="majorHAnsi"/>
-          <w:b/>
-        </w:rPr>
-      </w:pPr>
-      <w:r>
-        <w:rPr>
-          <w:rFonts w:asciiTheme="majorHAnsi" w:hAnsiTheme="majorHAnsi"/>
-          <w:b/>
-        </w:rPr>
-        <w:t xml:space="preserve">CONCEPT: </w:t>
-      </w:r>
-    </w:p>
-    <w:p>
-      <w:pPr>
-        <w:rPr>
-          <w:rFonts w:asciiTheme="majorHAnsi" w:hAnsiTheme="majorHAnsi"/>
-          <w:b/>
-        </w:rPr>
-      </w:pPr>
-    </w:p>
-    <w:p>
-      <w:pPr>
-        <w:rPr>
-          <w:rFonts w:asciiTheme="majorHAnsi" w:hAnsiTheme="majorHAnsi"/>
-        </w:rPr>
-      </w:pPr>
-      <w:r>
-        <w:rPr>
-          <w:rFonts w:asciiTheme="majorHAnsi" w:hAnsiTheme="majorHAnsi"/>
-        </w:rPr>
-        <w:t xml:space="preserve">The user will “race” </w:t>
-      </w:r>
-      <w:r>
-        <w:rPr>
-          <w:rFonts w:asciiTheme="majorHAnsi" w:hAnsiTheme="majorHAnsi"/>
-        </w:rPr>
-        <w:t>several computer players</w:t>
-      </w:r>
-      <w:r>
-        <w:rPr>
-          <w:rFonts w:asciiTheme="majorHAnsi" w:hAnsiTheme="majorHAnsi"/>
-        </w:rPr>
-        <w:t xml:space="preserve"> across the </w:t>
-      </w:r>
-      <w:r>
-        <w:rPr>
-          <w:rFonts w:asciiTheme="majorHAnsi" w:hAnsiTheme="majorHAnsi"/>
-        </w:rPr>
-        <w:t>play area by rolling “</w:t>
-      </w:r>
-      <w:r>
-        <w:rPr>
-          <w:rFonts w:asciiTheme="majorHAnsi" w:hAnsiTheme="majorHAnsi"/>
-        </w:rPr>
-        <w:t>dice</w:t>
-      </w:r>
-      <w:r>
-        <w:rPr>
-          <w:rFonts w:asciiTheme="majorHAnsi" w:hAnsiTheme="majorHAnsi"/>
-        </w:rPr>
-        <w:t>”</w:t>
-      </w:r>
-      <w:r>
-        <w:rPr>
-          <w:rFonts w:asciiTheme="majorHAnsi" w:hAnsiTheme="majorHAnsi"/>
-        </w:rPr>
-        <w:t xml:space="preserve"> of difference sizes. The choice to roll higher dice could result in further progress in the race, and also a further consequence. </w:t>
-      </w:r>
-    </w:p>
-    <w:p>
-      <w:pPr>
-        <w:rPr>
-          <w:rFonts w:asciiTheme="majorHAnsi" w:hAnsiTheme="majorHAnsi"/>
-        </w:rPr>
-      </w:pPr>
-    </w:p>
-    <w:p>
-      <w:pPr>
-        <w:rPr>
-          <w:rFonts w:asciiTheme="majorHAnsi" w:hAnsiTheme="majorHAnsi"/>
-        </w:rPr>
-      </w:pPr>
-      <w:r>
-        <w:rPr>
-          <w:rFonts w:asciiTheme="majorHAnsi" w:hAnsiTheme="majorHAnsi"/>
-        </w:rPr>
-        <w:t>It will be a turn base</w:t>
-      </w:r>
-      <w:r>
-        <w:rPr>
-          <w:rFonts w:asciiTheme="majorHAnsi" w:hAnsiTheme="majorHAnsi"/>
-        </w:rPr>
-        <w:t>d game so that all the computer players</w:t>
-      </w:r>
-      <w:r>
-        <w:rPr>
-          <w:rFonts w:asciiTheme="majorHAnsi" w:hAnsiTheme="majorHAnsi"/>
-        </w:rPr>
-        <w:t xml:space="preserve"> move e</w:t>
-      </w:r>
-      <w:r>
-        <w:rPr>
-          <w:rFonts w:asciiTheme="majorHAnsi" w:hAnsiTheme="majorHAnsi"/>
-        </w:rPr>
-        <w:t>very time the user moves (so the user</w:t>
-      </w:r>
-      <w:r>
-        <w:rPr>
-          <w:rFonts w:asciiTheme="majorHAnsi" w:hAnsiTheme="majorHAnsi"/>
-        </w:rPr>
-        <w:t xml:space="preserve"> can’t just button mash</w:t>
-      </w:r>
-      <w:r>
-        <w:rPr>
-          <w:rFonts w:asciiTheme="majorHAnsi" w:hAnsiTheme="majorHAnsi"/>
-        </w:rPr>
-        <w:t xml:space="preserve"> past the computers</w:t>
-      </w:r>
-      <w:r>
-        <w:rPr>
-          <w:rFonts w:asciiTheme="majorHAnsi" w:hAnsiTheme="majorHAnsi"/>
-        </w:rPr>
-        <w:t>). The computer’s movement will use the same dice as the user, but the se</w:t>
-      </w:r>
-      <w:r>
-        <w:rPr>
-          <w:rFonts w:asciiTheme="majorHAnsi" w:hAnsiTheme="majorHAnsi"/>
-        </w:rPr>
-        <w:t>lection of dice will be random.</w:t>
-      </w:r>
-    </w:p>
-    <w:p>
-      <w:pPr>
-        <w:rPr>
-          <w:rFonts w:asciiTheme="majorHAnsi" w:hAnsiTheme="majorHAnsi"/>
-        </w:rPr>
-      </w:pPr>
-    </w:p>
-    <w:p>
-      <w:pPr>
-        <w:rPr>
-          <w:rFonts w:asciiTheme="majorHAnsi" w:hAnsiTheme="majorHAnsi"/>
-        </w:rPr>
-      </w:pPr>
-      <w:r>
-        <w:rPr>
-          <w:rFonts w:asciiTheme="majorHAnsi" w:hAnsiTheme="majorHAnsi"/>
-        </w:rPr>
-        <w:t xml:space="preserve">When the player rolls dice, they advance a number of spaces greater than the middle value of the die </w:t>
-      </w:r>
-      <w:r>
-        <w:rPr>
-          <w:rFonts w:asciiTheme="majorHAnsi" w:hAnsiTheme="majorHAnsi"/>
-        </w:rPr>
-        <w:t xml:space="preserve">(i.e. rolling an “18” on a 20 </w:t>
-      </w:r>
-      <w:r>
-        <w:rPr>
-          <w:rFonts w:asciiTheme="majorHAnsi" w:hAnsiTheme="majorHAnsi"/>
-        </w:rPr>
-        <w:t>sided die would a</w:t>
-      </w:r>
-      <w:r>
-        <w:rPr>
-          <w:rFonts w:asciiTheme="majorHAnsi" w:hAnsiTheme="majorHAnsi"/>
-        </w:rPr>
-        <w:t>dvance “8” spaces) or they will be set back</w:t>
-      </w:r>
-      <w:r>
-        <w:rPr>
-          <w:rFonts w:asciiTheme="majorHAnsi" w:hAnsiTheme="majorHAnsi"/>
-        </w:rPr>
-        <w:t xml:space="preserve"> the difference if it is less than the middle-point. </w:t>
-      </w:r>
-    </w:p>
-    <w:p>
-      <w:pPr>
-        <w:rPr>
-          <w:rFonts w:asciiTheme="majorHAnsi" w:hAnsiTheme="majorHAnsi"/>
-        </w:rPr>
-      </w:pPr>
-    </w:p>
-    <w:p>
-      <w:pPr>
-        <w:rPr>
-          <w:rFonts w:asciiTheme="majorHAnsi" w:hAnsiTheme="majorHAnsi"/>
         </w:rPr>
       </w:pPr>
       <w:r>
@@ -236,8 +236,49 @@
         <w:rPr>
           <w:rFonts w:asciiTheme="majorHAnsi" w:hAnsiTheme="majorHAnsi"/>
         </w:rPr>
-        <w:t xml:space="preserve"> is over once either the user or computer reaches the end. </w:t>
-      </w:r>
+        <w:t xml:space="preserve"> is over once either the us</w:t>
+      </w:r>
+      <w:r>
+        <w:rPr>
+          <w:rFonts w:asciiTheme="majorHAnsi" w:hAnsiTheme="majorHAnsi"/>
+        </w:rPr>
+        <w:t xml:space="preserve">er or computer reaches the end of the </w:t>
+      </w:r>
+      <w:proofErr w:type="gramStart"/>
+      <w:r>
+        <w:rPr>
+          <w:rFonts w:asciiTheme="majorHAnsi" w:hAnsiTheme="majorHAnsi"/>
+        </w:rPr>
+        <w:t>100 space</w:t>
+      </w:r>
+      <w:proofErr w:type="gramEnd"/>
+      <w:r>
+        <w:rPr>
+          <w:rFonts w:asciiTheme="majorHAnsi" w:hAnsiTheme="majorHAnsi"/>
+        </w:rPr>
+        <w:t xml:space="preserve"> board.</w:t>
+      </w:r>
+    </w:p>
+    <w:p>
+      <w:pPr>
+        <w:rPr>
+          <w:rFonts w:asciiTheme="majorHAnsi" w:hAnsiTheme="majorHAnsi"/>
+        </w:rPr>
+      </w:pPr>
+    </w:p>
+    <w:p>
+      <w:pPr>
+        <w:rPr>
+          <w:rFonts w:asciiTheme="majorHAnsi" w:hAnsiTheme="majorHAnsi"/>
+        </w:rPr>
+      </w:pPr>
+    </w:p>
+    <w:p>
+      <w:pPr>
+        <w:rPr>
+          <w:rFonts w:asciiTheme="majorHAnsi" w:hAnsiTheme="majorHAnsi"/>
+        </w:rPr>
+      </w:pPr>
     </w:p>
     <w:p>
       <w:pPr>

</xml_diff>